<commit_message>
added jap vc response
</commit_message>
<xml_diff>
--- a/paper/vc/jap/jap_revisions_060413.docx
+++ b/paper/vc/jap/jap_revisions_060413.docx
@@ -120,18 +120,32 @@
       <w:commentRangeStart w:id="0"/>
       <w:r>
         <w:rPr/>
-        <w:t>The changes are included as red text in the revised manuscript.</w:t>
+        <w:t xml:space="preserve">The changes are included as red text in the </w:t>
+      </w:r>
+      <w:r>
+        <w:rPr/>
+        <w:t>copy of the</w:t>
+      </w:r>
+      <w:r>
+        <w:rPr/>
+        <w:t xml:space="preserve"> revised manuscript </w:t>
+      </w:r>
+      <w:r>
+        <w:rPr/>
+        <w:t>titled “jap_vc_jl_060413_Supplemental_Material”</w:t>
+      </w:r>
+      <w:r>
+        <w:rPr/>
+        <w:t>.</w:t>
       </w:r>
       <w:commentRangeEnd w:id="0"/>
       <w:r>
         <w:rPr/>
       </w:r>
-      <w:del w:author="jason " w:date="2013-06-10T11:29:00Z" w:id="0">
-        <w:r>
-          <w:rPr/>
-          <w:commentReference w:id="0"/>
-        </w:r>
-      </w:del>
+      <w:r>
+        <w:rPr/>
+        <w:commentReference w:id="0"/>
+      </w:r>
     </w:p>
     <w:p>
       <w:pPr>
@@ -233,12 +247,10 @@
       <w:r>
         <w:rPr/>
       </w:r>
-      <w:del w:author="jason " w:date="2013-06-10T11:32:00Z" w:id="1">
-        <w:r>
-          <w:rPr/>
-          <w:commentReference w:id="1"/>
-        </w:r>
-      </w:del>
+      <w:r>
+        <w:rPr/>
+        <w:commentReference w:id="1"/>
+      </w:r>
     </w:p>
     <w:p>
       <w:pPr>
@@ -314,6 +326,13 @@
     <w:p>
       <w:pPr>
         <w:pStyle w:val="style0"/>
+        <w:widowControl/>
+        <w:tabs>
+          <w:tab w:leader="none" w:pos="720" w:val="left"/>
+        </w:tabs>
+        <w:suppressAutoHyphens w:val="true"/>
+        <w:spacing w:after="200" w:before="0" w:line="276" w:lineRule="auto"/>
+        <w:contextualSpacing w:val="false"/>
       </w:pPr>
       <w:r>
         <w:rPr/>
@@ -326,7 +345,7 @@
       <w:pgNumType w:fmt="decimal"/>
       <w:formProt w:val="false"/>
       <w:textDirection w:val="lrTb"/>
-      <w:docGrid w:charSpace="20480" w:linePitch="360" w:type="default"/>
+      <w:docGrid w:charSpace="24576" w:linePitch="360" w:type="default"/>
     </w:sectPr>
   </w:body>
 </w:document>

</xml_diff>